<commit_message>
Last changes to report ps3
</commit_message>
<xml_diff>
--- a/ps03/report_PS3.docx
+++ b/ps03/report_PS3.docx
@@ -8,10 +8,7 @@
         <w:jc w:val="center"/>
       </w:pPr>
       <w:r>
-        <w:t>Exploring Telecom Customer Churn Prediction with Machine Learning</w:t>
-      </w:r>
-      <w:r>
-        <w:t xml:space="preserve"> </w:t>
+        <w:t xml:space="preserve">Exploring Telecom Customer Churn Prediction with Machine Learning </w:t>
       </w:r>
       <w:r>
         <w:br/>
@@ -21,29 +18,22 @@
           <w:sz w:val="24"/>
           <w:szCs w:val="24"/>
         </w:rPr>
-        <w:t xml:space="preserve">by </w:t>
-      </w:r>
+        <w:t xml:space="preserve">by Md </w:t>
+      </w:r>
+      <w:proofErr w:type="spellStart"/>
       <w:r>
         <w:rPr>
           <w:sz w:val="24"/>
           <w:szCs w:val="24"/>
         </w:rPr>
-        <w:t xml:space="preserve">Md </w:t>
-      </w:r>
-      <w:proofErr w:type="spellStart"/>
+        <w:t>Ishtiaq</w:t>
+      </w:r>
+      <w:proofErr w:type="spellEnd"/>
       <w:r>
         <w:rPr>
           <w:sz w:val="24"/>
           <w:szCs w:val="24"/>
         </w:rPr>
-        <w:t>Ishtiaq</w:t>
-      </w:r>
-      <w:proofErr w:type="spellEnd"/>
-      <w:r>
-        <w:rPr>
-          <w:sz w:val="24"/>
-          <w:szCs w:val="24"/>
-        </w:rPr>
         <w:t xml:space="preserve"> Ahmed, Israel Gonzalez</w:t>
       </w:r>
     </w:p>
@@ -119,90 +109,134 @@
           <w:bCs/>
         </w:rPr>
       </w:pPr>
-      <w:r>
-        <w:rPr>
-          <w:b/>
-          <w:bCs/>
-        </w:rPr>
-        <w:t>Motivations</w:t>
-      </w:r>
     </w:p>
     <w:p>
       <w:pPr>
         <w:spacing w:line="276" w:lineRule="auto"/>
         <w:jc w:val="both"/>
-      </w:pPr>
-      <w:r>
-        <w:t>On the one hand,</w:t>
-      </w:r>
-      <w:r>
-        <w:rPr>
-          <w:b/>
-          <w:bCs/>
-        </w:rPr>
-        <w:t xml:space="preserve"> </w:t>
-      </w:r>
-      <w:proofErr w:type="spellStart"/>
-      <w:r>
-        <w:t>Ishtiaq</w:t>
-      </w:r>
-      <w:proofErr w:type="spellEnd"/>
-      <w:r>
-        <w:t xml:space="preserve"> worked in a Telecom company for around 8 years. During his tenure, he always saw how they were struggling to retain their customers. It is also difficult to find out a solid reason behind the churn. If they can predict accurately which customers are about churn, then they can take predictive measures to avoid that.  On the other hand, Israel had one-year academic experience in Chile in 2013, when he was part of a Business Intelligence Diploma v3 at University of Chile, where Customer Churn was a core business case studied as a very practical type of need where BI and ML solutions can contribute. So, this problem</w:t>
-      </w:r>
-      <w:r>
-        <w:t xml:space="preserve"> has real-world implications for business performance and profitability</w:t>
-      </w:r>
-      <w:r>
-        <w:t xml:space="preserve"> which worked as a motivation for us. Also, p</w:t>
-      </w:r>
-      <w:r>
-        <w:t>redicting customer churn is a well-studied problem in machine learning, and there are many techniques and algorithms that can be applied to this problem.</w:t>
-      </w:r>
-      <w:r>
-        <w:t xml:space="preserve"> By working on this problem, we can apply different techniques learned from the course.</w:t>
+        <w:rPr>
+          <w:b/>
+          <w:bCs/>
+        </w:rPr>
+      </w:pPr>
+      <w:r>
+        <w:rPr>
+          <w:b/>
+          <w:bCs/>
+        </w:rPr>
+        <w:t>Motivations</w:t>
       </w:r>
     </w:p>
     <w:p>
       <w:pPr>
         <w:spacing w:line="276" w:lineRule="auto"/>
         <w:jc w:val="both"/>
-        <w:rPr>
-          <w:b/>
-          <w:bCs/>
-        </w:rPr>
-      </w:pPr>
-      <w:r>
-        <w:rPr>
-          <w:b/>
-          <w:bCs/>
-        </w:rPr>
-        <w:t xml:space="preserve">Related works </w:t>
+      </w:pPr>
+      <w:r>
+        <w:t>On the one hand,</w:t>
+      </w:r>
+      <w:r>
+        <w:rPr>
+          <w:b/>
+          <w:bCs/>
+        </w:rPr>
+        <w:t xml:space="preserve"> </w:t>
+      </w:r>
+      <w:proofErr w:type="spellStart"/>
+      <w:r>
+        <w:t>Ishtiaq</w:t>
+      </w:r>
+      <w:proofErr w:type="spellEnd"/>
+      <w:r>
+        <w:t xml:space="preserve"> worked in a Telecom company for around 8 years. During his tenure, he always saw how they were struggling to retain their customers. It is also difficult to find out a solid reason behind the churn. If they can predict accurately which customers are about churn, then they can take predictive measures to avoid that.  On the other hand, Israel had one-year academic experience in Chile in 2013, when he was part of a Business Intelligence Diploma v3 at University of Chile, where Customer Churn was a core business case studied as a very practical type of need where BI and ML solutions can contribute. So, this problem</w:t>
+      </w:r>
+      <w:r>
+        <w:t xml:space="preserve"> has real-world implications for business performance and profitability</w:t>
+      </w:r>
+      <w:r>
+        <w:t xml:space="preserve"> which worked as a motivation for us. Also, p</w:t>
+      </w:r>
+      <w:r>
+        <w:t>redicting customer churn is a well-studied problem in machine learning, and there are many techniques and algorithms that can be applied to this problem.</w:t>
+      </w:r>
+      <w:r>
+        <w:t xml:space="preserve"> By working on this problem, we can apply different techniques learned from the course.</w:t>
       </w:r>
     </w:p>
     <w:p>
       <w:pPr>
         <w:spacing w:line="276" w:lineRule="auto"/>
         <w:jc w:val="both"/>
-      </w:pPr>
-      <w:r>
-        <w:t xml:space="preserve">Predicting Customer Churns in Telecom industry has always been difficult due to the complex behavior of customers and their changing preferences. There were lots of research work has been done, and many are on-going in this area. </w:t>
-      </w:r>
+        <w:rPr>
+          <w:b/>
+          <w:bCs/>
+        </w:rPr>
+      </w:pPr>
     </w:p>
     <w:p>
       <w:pPr>
         <w:spacing w:line="276" w:lineRule="auto"/>
         <w:jc w:val="both"/>
+        <w:rPr>
+          <w:b/>
+          <w:bCs/>
+        </w:rPr>
+      </w:pPr>
+      <w:r>
+        <w:rPr>
+          <w:b/>
+          <w:bCs/>
+        </w:rPr>
+        <w:t xml:space="preserve">Related works </w:t>
+      </w:r>
+    </w:p>
+    <w:p>
+      <w:pPr>
+        <w:spacing w:line="276" w:lineRule="auto"/>
+        <w:jc w:val="both"/>
+      </w:pPr>
+      <w:r>
+        <w:t xml:space="preserve">Predicting Customer Churns in Telecom industry has always been difficult due to the complex behavior of customers and their changing preferences. There were lots of research work has been done, and many are on-going in this area. </w:t>
+      </w:r>
+    </w:p>
+    <w:p>
+      <w:pPr>
+        <w:spacing w:line="276" w:lineRule="auto"/>
+        <w:jc w:val="both"/>
       </w:pPr>
       <w:r>
         <w:t xml:space="preserve">One of the research projects we found with the title </w:t>
       </w:r>
+      <w:hyperlink r:id="rId7" w:history="1">
+        <w:r>
+          <w:rPr>
+            <w:rStyle w:val="Hipervnculo"/>
+            <w:i/>
+            <w:iCs/>
+          </w:rPr>
+          <w:t>“Behavior-Based Telecommunication Churn Prediction with Neural Network Approach”</w:t>
+        </w:r>
+      </w:hyperlink>
       <w:r>
         <w:rPr>
           <w:i/>
           <w:iCs/>
         </w:rPr>
-        <w:t>“Behavior-Based Telecommunication Churn Prediction with Neural Network Approach”</w:t>
+        <w:t xml:space="preserve"> (</w:t>
+      </w:r>
+      <w:r>
+        <w:rPr>
+          <w:i/>
+          <w:iCs/>
+        </w:rPr>
+        <w:t>Zhang Y. et al</w:t>
+      </w:r>
+      <w:r>
+        <w:rPr>
+          <w:i/>
+          <w:iCs/>
+        </w:rPr>
+        <w:t>, 2011)</w:t>
       </w:r>
       <w:r>
         <w:t xml:space="preserve"> </w:t>
@@ -228,16 +262,50 @@
       <w:r>
         <w:t xml:space="preserve">Another research project was </w:t>
       </w:r>
+      <w:hyperlink r:id="rId8" w:history="1">
+        <w:r>
+          <w:rPr>
+            <w:rStyle w:val="Hipervnculo"/>
+            <w:i/>
+            <w:iCs/>
+          </w:rPr>
+          <w:t>“Intelligent Decision Forest Models for Customer Churn Prediction”</w:t>
+        </w:r>
+      </w:hyperlink>
       <w:r>
         <w:rPr>
           <w:i/>
           <w:iCs/>
         </w:rPr>
-        <w:t>“Intelligent Decision Forest Models for Customer Churn Prediction”</w:t>
+        <w:t xml:space="preserve"> (</w:t>
+      </w:r>
+      <w:r>
+        <w:rPr>
+          <w:i/>
+          <w:iCs/>
+        </w:rPr>
+        <w:t>Usman-Hamza</w:t>
+      </w:r>
+      <w:r>
+        <w:rPr>
+          <w:i/>
+          <w:iCs/>
+        </w:rPr>
+        <w:t xml:space="preserve"> et al, 2022)</w:t>
       </w:r>
       <w:r>
         <w:t>. In this paper, several techniques were used to predict churn including Random Forest algorithm, Functional Tree algorithm, and Logistic Model tree (LMT) algorithm. Conclusions of this study show that this mentioned algorithm gives better results than the classification algorithms like Naïve Bayes (NB) and KNN.</w:t>
       </w:r>
+    </w:p>
+    <w:p>
+      <w:pPr>
+        <w:spacing w:line="276" w:lineRule="auto"/>
+        <w:jc w:val="both"/>
+        <w:rPr>
+          <w:b/>
+          <w:bCs/>
+        </w:rPr>
+      </w:pPr>
     </w:p>
     <w:p>
       <w:pPr>
@@ -271,28 +339,14 @@
           <w:i/>
           <w:iCs/>
         </w:rPr>
-        <w:t xml:space="preserve">Data </w:t>
+        <w:t>Data A</w:t>
       </w:r>
       <w:r>
         <w:rPr>
           <w:i/>
           <w:iCs/>
         </w:rPr>
-        <w:t>A</w:t>
-      </w:r>
-      <w:r>
-        <w:rPr>
-          <w:i/>
-          <w:iCs/>
-        </w:rPr>
-        <w:t>nalysis</w:t>
-      </w:r>
-      <w:r>
-        <w:rPr>
-          <w:i/>
-          <w:iCs/>
-        </w:rPr>
-        <w:t xml:space="preserve"> </w:t>
+        <w:t xml:space="preserve">nalysis </w:t>
       </w:r>
     </w:p>
     <w:p>
@@ -310,7 +364,6 @@
           <w:i/>
           <w:iCs/>
         </w:rPr>
-        <w:lastRenderedPageBreak/>
         <w:t xml:space="preserve">Exploratory </w:t>
       </w:r>
       <w:r>
@@ -521,7 +574,7 @@
       <w:r>
         <w:t xml:space="preserve"> of features. Finally, we found a dataset from </w:t>
       </w:r>
-      <w:hyperlink r:id="rId7" w:history="1">
+      <w:hyperlink r:id="rId9" w:history="1">
         <w:r>
           <w:rPr>
             <w:rStyle w:val="Hipervnculo"/>
@@ -598,13 +651,8 @@
         <w:t>All the features are telecom customer attributes related to what services they are using, spending on different services, talk time, data usage, recharge amount, data of last usage, date of recharge</w:t>
       </w:r>
       <w:r>
-        <w:t xml:space="preserve">, types of data pack and many </w:t>
-      </w:r>
-      <w:proofErr w:type="gramStart"/>
-      <w:r>
-        <w:t>others</w:t>
-      </w:r>
-      <w:proofErr w:type="gramEnd"/>
+        <w:t>, types of data pack and many others</w:t>
+      </w:r>
     </w:p>
     <w:p>
       <w:pPr>
@@ -698,7 +746,6 @@
         <w:rPr>
           <w:noProof/>
         </w:rPr>
-        <w:lastRenderedPageBreak/>
         <w:drawing>
           <wp:inline distT="0" distB="0" distL="0" distR="0" wp14:anchorId="58113C5A" wp14:editId="1E1F7957">
             <wp:extent cx="4872315" cy="1981200"/>
@@ -717,7 +764,7 @@
                     </pic:cNvPicPr>
                   </pic:nvPicPr>
                   <pic:blipFill>
-                    <a:blip r:embed="rId8">
+                    <a:blip r:embed="rId10">
                       <a:extLst>
                         <a:ext uri="{28A0092B-C50C-407E-A947-70E740481C1C}">
                           <a14:useLocalDpi xmlns:a14="http://schemas.microsoft.com/office/drawing/2010/main" val="0"/>
@@ -795,7 +842,7 @@
                     </pic:cNvPicPr>
                   </pic:nvPicPr>
                   <pic:blipFill>
-                    <a:blip r:embed="rId9">
+                    <a:blip r:embed="rId11">
                       <a:extLst>
                         <a:ext uri="{28A0092B-C50C-407E-A947-70E740481C1C}">
                           <a14:useLocalDpi xmlns:a14="http://schemas.microsoft.com/office/drawing/2010/main" val="0"/>
@@ -890,7 +937,7 @@
                     </pic:cNvPicPr>
                   </pic:nvPicPr>
                   <pic:blipFill>
-                    <a:blip r:embed="rId10" cstate="print">
+                    <a:blip r:embed="rId12" cstate="print">
                       <a:extLst>
                         <a:ext uri="{28A0092B-C50C-407E-A947-70E740481C1C}">
                           <a14:useLocalDpi xmlns:a14="http://schemas.microsoft.com/office/drawing/2010/main" val="0"/>
@@ -947,29 +994,7 @@
           <w:b/>
           <w:bCs/>
         </w:rPr>
-        <w:lastRenderedPageBreak/>
-        <w:t xml:space="preserve">Definition of churn, </w:t>
-      </w:r>
-      <w:r>
-        <w:rPr>
-          <w:b/>
-          <w:bCs/>
-        </w:rPr>
-        <w:t>unbalanced data</w:t>
-      </w:r>
-      <w:r>
-        <w:rPr>
-          <w:b/>
-          <w:bCs/>
-        </w:rPr>
-        <w:t xml:space="preserve"> and n</w:t>
-      </w:r>
-      <w:r>
-        <w:rPr>
-          <w:b/>
-          <w:bCs/>
-        </w:rPr>
-        <w:t>onlinear problem</w:t>
+        <w:t>Definition of churn, unbalanced data and nonlinear problem</w:t>
       </w:r>
     </w:p>
     <w:p>
@@ -1057,6 +1082,9 @@
           </w:tcPr>
           <w:p>
             <w:r>
+              <w:rPr>
+                <w:noProof/>
+              </w:rPr>
               <w:drawing>
                 <wp:inline distT="0" distB="0" distL="0" distR="0" wp14:anchorId="061D73BD" wp14:editId="454E5AC7">
                   <wp:extent cx="1900457" cy="1352550"/>
@@ -1073,7 +1101,7 @@
                           <pic:cNvPicPr/>
                         </pic:nvPicPr>
                         <pic:blipFill>
-                          <a:blip r:embed="rId11"/>
+                          <a:blip r:embed="rId13"/>
                           <a:stretch>
                             <a:fillRect/>
                           </a:stretch>
@@ -1101,6 +1129,9 @@
           </w:tcPr>
           <w:p>
             <w:r>
+              <w:rPr>
+                <w:noProof/>
+              </w:rPr>
               <w:drawing>
                 <wp:inline distT="0" distB="0" distL="0" distR="0" wp14:anchorId="20DE34B5" wp14:editId="64CCC4A1">
                   <wp:extent cx="1980759" cy="1409700"/>
@@ -1117,7 +1148,7 @@
                           <pic:cNvPicPr/>
                         </pic:nvPicPr>
                         <pic:blipFill>
-                          <a:blip r:embed="rId12"/>
+                          <a:blip r:embed="rId14"/>
                           <a:stretch>
                             <a:fillRect/>
                           </a:stretch>
@@ -1145,6 +1176,9 @@
           </w:tcPr>
           <w:p>
             <w:r>
+              <w:rPr>
+                <w:noProof/>
+              </w:rPr>
               <w:drawing>
                 <wp:inline distT="0" distB="0" distL="0" distR="0" wp14:anchorId="4AA95721" wp14:editId="69232FF9">
                   <wp:extent cx="1876425" cy="1335447"/>
@@ -1161,7 +1195,7 @@
                           <pic:cNvPicPr/>
                         </pic:nvPicPr>
                         <pic:blipFill>
-                          <a:blip r:embed="rId13"/>
+                          <a:blip r:embed="rId15"/>
                           <a:stretch>
                             <a:fillRect/>
                           </a:stretch>
@@ -1264,10 +1298,13 @@
         <w:jc w:val="center"/>
       </w:pPr>
       <w:r>
+        <w:rPr>
+          <w:noProof/>
+        </w:rPr>
         <w:drawing>
-          <wp:inline distT="0" distB="0" distL="0" distR="0" wp14:anchorId="6485A28D" wp14:editId="0207D371">
-            <wp:extent cx="2980523" cy="2223610"/>
-            <wp:effectExtent l="0" t="0" r="0" b="5715"/>
+          <wp:inline distT="0" distB="0" distL="0" distR="0" wp14:anchorId="6485A28D" wp14:editId="0E7C97F4">
+            <wp:extent cx="2550160" cy="1902539"/>
+            <wp:effectExtent l="0" t="0" r="2540" b="2540"/>
             <wp:docPr id="7" name="Imagen 7" descr="Gráfico&#10;&#10;Descripción generada automáticamente con confianza baja"/>
             <wp:cNvGraphicFramePr>
               <a:graphicFrameLocks xmlns:a="http://schemas.openxmlformats.org/drawingml/2006/main" noChangeAspect="1"/>
@@ -1280,7 +1317,7 @@
                     <pic:cNvPicPr/>
                   </pic:nvPicPr>
                   <pic:blipFill>
-                    <a:blip r:embed="rId14"/>
+                    <a:blip r:embed="rId16"/>
                     <a:stretch>
                       <a:fillRect/>
                     </a:stretch>
@@ -1288,7 +1325,7 @@
                   <pic:spPr>
                     <a:xfrm>
                       <a:off x="0" y="0"/>
-                      <a:ext cx="3000765" cy="2238711"/>
+                      <a:ext cx="2555272" cy="1906353"/>
                     </a:xfrm>
                     <a:prstGeom prst="rect">
                       <a:avLst/>
@@ -1358,13 +1395,8 @@
         </w:numPr>
       </w:pPr>
       <w:r>
-        <w:t xml:space="preserve">Perceptron accuracy (no pca50) </w:t>
-      </w:r>
-      <w:proofErr w:type="gramStart"/>
-      <w:r>
-        <w:t>=  0.8981</w:t>
-      </w:r>
-      <w:proofErr w:type="gramEnd"/>
+        <w:t>Perceptron accuracy (no pca50) =  0.8981</w:t>
+      </w:r>
     </w:p>
     <w:p>
       <w:pPr>
@@ -1432,7 +1464,7 @@
     <w:p/>
     <w:p/>
     <w:sectPr>
-      <w:headerReference w:type="default" r:id="rId15"/>
+      <w:headerReference w:type="default" r:id="rId17"/>
       <w:pgSz w:w="12240" w:h="15840"/>
       <w:pgMar w:top="1440" w:right="1440" w:bottom="1440" w:left="1440" w:header="720" w:footer="720" w:gutter="0"/>
       <w:cols w:space="720"/>

</xml_diff>